<commit_message>
add imdb id to last column of csv and tsv (txt) files
</commit_message>
<xml_diff>
--- a/CMPT 350 Project Proposal.docx
+++ b/CMPT 350 Project Proposal.docx
@@ -5,6 +5,7 @@
     <w:p>
       <w:pPr>
         <w:spacing w:line="240" w:lineRule="auto"/>
+        <w:contextualSpacing/>
         <w:jc w:val="right"/>
         <w:rPr>
           <w:sz w:val="24"/>
@@ -23,6 +24,7 @@
     <w:p>
       <w:pPr>
         <w:spacing w:line="240" w:lineRule="auto"/>
+        <w:contextualSpacing/>
         <w:jc w:val="right"/>
         <w:rPr>
           <w:sz w:val="24"/>
@@ -40,6 +42,7 @@
     <w:p>
       <w:pPr>
         <w:spacing w:line="240" w:lineRule="auto"/>
+        <w:contextualSpacing/>
         <w:jc w:val="right"/>
         <w:rPr>
           <w:sz w:val="24"/>
@@ -57,6 +60,7 @@
     <w:p>
       <w:pPr>
         <w:spacing w:line="240" w:lineRule="auto"/>
+        <w:contextualSpacing/>
         <w:jc w:val="right"/>
         <w:rPr>
           <w:sz w:val="24"/>
@@ -74,6 +78,7 @@
     <w:p>
       <w:pPr>
         <w:spacing w:line="240" w:lineRule="auto"/>
+        <w:contextualSpacing/>
         <w:jc w:val="right"/>
         <w:rPr>
           <w:sz w:val="24"/>
@@ -98,6 +103,7 @@
     <w:p>
       <w:pPr>
         <w:spacing w:line="240" w:lineRule="auto"/>
+        <w:contextualSpacing/>
         <w:jc w:val="right"/>
         <w:rPr>
           <w:sz w:val="24"/>
@@ -160,22 +166,98 @@
           <w:sz w:val="24"/>
           <w:szCs w:val="24"/>
         </w:rPr>
-        <w:t>Overview:</w:t>
-      </w:r>
-    </w:p>
-    <w:p>
-      <w:pPr>
-        <w:rPr>
-          <w:sz w:val="24"/>
-          <w:szCs w:val="24"/>
-        </w:rPr>
-      </w:pPr>
-      <w:r>
-        <w:rPr>
-          <w:sz w:val="24"/>
-          <w:szCs w:val="24"/>
-        </w:rPr>
-        <w:t xml:space="preserve">Our proposed group project is to create a data visualization tool that will allow a user to find a movie that they want to want watch.  </w:t>
+        <w:t>Our proposed group project is to c</w:t>
+      </w:r>
+      <w:r>
+        <w:rPr>
+          <w:sz w:val="24"/>
+          <w:szCs w:val="24"/>
+        </w:rPr>
+        <w:t>reate a data visualization tool</w:t>
+      </w:r>
+      <w:r>
+        <w:rPr>
+          <w:sz w:val="24"/>
+          <w:szCs w:val="24"/>
+        </w:rPr>
+        <w:t xml:space="preserve"> </w:t>
+      </w:r>
+      <w:r>
+        <w:rPr>
+          <w:sz w:val="24"/>
+          <w:szCs w:val="24"/>
+        </w:rPr>
+        <w:t>that will allow a user</w:t>
+      </w:r>
+      <w:r>
+        <w:rPr>
+          <w:sz w:val="24"/>
+          <w:szCs w:val="24"/>
+        </w:rPr>
+        <w:t xml:space="preserve"> to find a movie that they</w:t>
+      </w:r>
+      <w:r>
+        <w:rPr>
+          <w:sz w:val="24"/>
+          <w:szCs w:val="24"/>
+        </w:rPr>
+        <w:t xml:space="preserve"> want </w:t>
+      </w:r>
+      <w:r>
+        <w:rPr>
+          <w:sz w:val="24"/>
+          <w:szCs w:val="24"/>
+        </w:rPr>
+        <w:t xml:space="preserve">to </w:t>
+      </w:r>
+      <w:r>
+        <w:rPr>
+          <w:sz w:val="24"/>
+          <w:szCs w:val="24"/>
+        </w:rPr>
+        <w:t xml:space="preserve">watch.  </w:t>
+      </w:r>
+      <w:r>
+        <w:rPr>
+          <w:sz w:val="24"/>
+          <w:szCs w:val="24"/>
+        </w:rPr>
+        <w:t>The</w:t>
+      </w:r>
+      <w:r>
+        <w:rPr>
+          <w:sz w:val="24"/>
+          <w:szCs w:val="24"/>
+        </w:rPr>
+        <w:t xml:space="preserve"> tool</w:t>
+      </w:r>
+      <w:r>
+        <w:rPr>
+          <w:sz w:val="24"/>
+          <w:szCs w:val="24"/>
+        </w:rPr>
+        <w:t xml:space="preserve"> will be a web app </w:t>
+      </w:r>
+      <w:r>
+        <w:rPr>
+          <w:sz w:val="24"/>
+          <w:szCs w:val="24"/>
+        </w:rPr>
+        <w:t xml:space="preserve">which will help </w:t>
+      </w:r>
+      <w:r>
+        <w:rPr>
+          <w:sz w:val="24"/>
+          <w:szCs w:val="24"/>
+        </w:rPr>
+        <w:t xml:space="preserve">solve the issue of users trying to determine which </w:t>
+      </w:r>
+      <w:r>
+        <w:rPr>
+          <w:sz w:val="24"/>
+          <w:szCs w:val="24"/>
+        </w:rPr>
+        <w:t xml:space="preserve">movie to watch.  </w:t>
       </w:r>
     </w:p>
     <w:p>
@@ -213,14 +295,7 @@
           <w:sz w:val="24"/>
           <w:szCs w:val="24"/>
         </w:rPr>
-        <w:t xml:space="preserve">This app will be a web app and it help solve the issue of users trying to determine which </w:t>
-      </w:r>
-      <w:r>
-        <w:rPr>
-          <w:sz w:val="24"/>
-          <w:szCs w:val="24"/>
-        </w:rPr>
-        <w:t>movie to watch.  It</w:t>
+        <w:t>It</w:t>
       </w:r>
       <w:r>
         <w:rPr>
@@ -255,14 +330,7 @@
           <w:sz w:val="24"/>
           <w:szCs w:val="24"/>
         </w:rPr>
-        <w:t xml:space="preserve">stories for </w:t>
-      </w:r>
-      <w:r>
-        <w:rPr>
-          <w:sz w:val="24"/>
-          <w:szCs w:val="24"/>
-        </w:rPr>
-        <w:t>an app that would address this issue are:</w:t>
+        <w:t>stories for an app that would address this issue are:</w:t>
       </w:r>
     </w:p>
     <w:p>
@@ -302,7 +370,14 @@
           <w:sz w:val="24"/>
           <w:szCs w:val="24"/>
         </w:rPr>
-        <w:t>As a user, I want to be to find movies with similar subject matter that I am interested in.</w:t>
+        <w:t>As a user, I want to</w:t>
+      </w:r>
+      <w:r>
+        <w:rPr>
+          <w:sz w:val="24"/>
+          <w:szCs w:val="24"/>
+        </w:rPr>
+        <w:t xml:space="preserve"> find movies with similar subject matter that I am interested in.</w:t>
       </w:r>
     </w:p>
     <w:p>
@@ -354,15 +429,6 @@
     </w:p>
     <w:p>
       <w:pPr>
-        <w:pStyle w:val="ListParagraph"/>
-        <w:rPr>
-          <w:sz w:val="24"/>
-          <w:szCs w:val="24"/>
-        </w:rPr>
-      </w:pPr>
-    </w:p>
-    <w:p>
-      <w:pPr>
         <w:rPr>
           <w:sz w:val="24"/>
           <w:szCs w:val="24"/>
@@ -380,7 +446,21 @@
           <w:sz w:val="24"/>
           <w:szCs w:val="24"/>
         </w:rPr>
-        <w:t xml:space="preserve">app will solve this problem and create many </w:t>
+        <w:t xml:space="preserve">app will solve </w:t>
+      </w:r>
+      <w:r>
+        <w:rPr>
+          <w:sz w:val="24"/>
+          <w:szCs w:val="24"/>
+        </w:rPr>
+        <w:t>these problems</w:t>
+      </w:r>
+      <w:r>
+        <w:rPr>
+          <w:sz w:val="24"/>
+          <w:szCs w:val="24"/>
+        </w:rPr>
+        <w:t xml:space="preserve"> and create many </w:t>
       </w:r>
       <w:r>
         <w:rPr>
@@ -573,15 +653,7 @@
           <w:sz w:val="24"/>
           <w:szCs w:val="24"/>
         </w:rPr>
-        <w:t xml:space="preserve">  </w:t>
-      </w:r>
-      <w:r>
-        <w:rPr>
-          <w:sz w:val="24"/>
-          <w:szCs w:val="24"/>
-        </w:rPr>
-        <w:lastRenderedPageBreak/>
-        <w:t>The dataset is in a tabular format</w:t>
+        <w:t xml:space="preserve">  The dataset is in a tabular format</w:t>
       </w:r>
       <w:r>
         <w:rPr>
@@ -738,6 +810,7 @@
           <w:sz w:val="24"/>
           <w:szCs w:val="24"/>
         </w:rPr>
+        <w:lastRenderedPageBreak/>
         <w:t>Task and Data Abstraction:</w:t>
       </w:r>
     </w:p>
@@ -760,14 +833,98 @@
           <w:sz w:val="24"/>
           <w:szCs w:val="24"/>
         </w:rPr>
-        <w:t>task that user i</w:t>
-      </w:r>
-      <w:r>
-        <w:rPr>
-          <w:sz w:val="24"/>
-          <w:szCs w:val="24"/>
-        </w:rPr>
-        <w:t xml:space="preserve">s doing is searching the data. </w:t>
+        <w:t>task that</w:t>
+      </w:r>
+      <w:r>
+        <w:rPr>
+          <w:sz w:val="24"/>
+          <w:szCs w:val="24"/>
+        </w:rPr>
+        <w:t xml:space="preserve"> the</w:t>
+      </w:r>
+      <w:r>
+        <w:rPr>
+          <w:sz w:val="24"/>
+          <w:szCs w:val="24"/>
+        </w:rPr>
+        <w:t xml:space="preserve"> user i</w:t>
+      </w:r>
+      <w:r>
+        <w:rPr>
+          <w:sz w:val="24"/>
+          <w:szCs w:val="24"/>
+        </w:rPr>
+        <w:t xml:space="preserve">s doing is searching the data.  </w:t>
+      </w:r>
+      <w:r>
+        <w:rPr>
+          <w:sz w:val="24"/>
+          <w:szCs w:val="24"/>
+        </w:rPr>
+        <w:t>Once a target is found, they can query the data to see additional attributes.</w:t>
+      </w:r>
+      <w:r>
+        <w:rPr>
+          <w:sz w:val="24"/>
+          <w:szCs w:val="24"/>
+        </w:rPr>
+        <w:t xml:space="preserve"> </w:t>
+      </w:r>
+      <w:r>
+        <w:rPr>
+          <w:sz w:val="24"/>
+          <w:szCs w:val="24"/>
+        </w:rPr>
+        <w:t xml:space="preserve"> For example, </w:t>
+      </w:r>
+      <w:r>
+        <w:rPr>
+          <w:sz w:val="24"/>
+          <w:szCs w:val="24"/>
+        </w:rPr>
+        <w:t>the movies will be filtered based on similar movies to t</w:t>
+      </w:r>
+      <w:r>
+        <w:rPr>
+          <w:sz w:val="24"/>
+          <w:szCs w:val="24"/>
+        </w:rPr>
+        <w:t>he movie the user selects.  The app</w:t>
+      </w:r>
+      <w:r>
+        <w:rPr>
+          <w:sz w:val="24"/>
+          <w:szCs w:val="24"/>
+        </w:rPr>
+        <w:t xml:space="preserve"> will </w:t>
+      </w:r>
+      <w:r>
+        <w:rPr>
+          <w:sz w:val="24"/>
+          <w:szCs w:val="24"/>
+        </w:rPr>
+        <w:t xml:space="preserve">also </w:t>
+      </w:r>
+      <w:r>
+        <w:rPr>
+          <w:sz w:val="24"/>
+          <w:szCs w:val="24"/>
+        </w:rPr>
+        <w:t xml:space="preserve">allow the user to query the movies selected by clicking over a movie and see additional data from the OMDB database such as a plot synopsis, Oscar wins and nominations and </w:t>
+      </w:r>
+      <w:r>
+        <w:rPr>
+          <w:sz w:val="24"/>
+          <w:szCs w:val="24"/>
+        </w:rPr>
+        <w:t>extra</w:t>
+      </w:r>
+      <w:r>
+        <w:rPr>
+          <w:sz w:val="24"/>
+          <w:szCs w:val="24"/>
+        </w:rPr>
+        <w:t xml:space="preserve"> cast and crew information.</w:t>
       </w:r>
       <w:r>
         <w:rPr>
@@ -776,34 +933,51 @@
         </w:rPr>
         <w:t xml:space="preserve">  </w:t>
       </w:r>
-      <w:r>
-        <w:rPr>
-          <w:sz w:val="24"/>
-          <w:szCs w:val="24"/>
-        </w:rPr>
-        <w:t>Once a target is found, they can query the data to see additional attributes.</w:t>
-      </w:r>
-      <w:r>
-        <w:rPr>
-          <w:sz w:val="24"/>
-          <w:szCs w:val="24"/>
-        </w:rPr>
-        <w:t xml:space="preserve"> </w:t>
-      </w:r>
-      <w:r>
-        <w:rPr>
-          <w:sz w:val="24"/>
-          <w:szCs w:val="24"/>
-        </w:rPr>
-        <w:t xml:space="preserve"> For example, </w:t>
-      </w:r>
-      <w:r>
-        <w:rPr>
-          <w:sz w:val="24"/>
-          <w:szCs w:val="24"/>
-        </w:rPr>
-        <w:t>the movies will be filtered based on similar movies to the movie the user selects.  This will allow the user to query the movies selected by clicking over a movie and see additional data from the OMDB database such as a plot synopsis, Oscar wins and nominations and additional cast and crew information.</w:t>
-      </w:r>
+    </w:p>
+    <w:p>
+      <w:pPr>
+        <w:rPr>
+          <w:sz w:val="24"/>
+          <w:szCs w:val="24"/>
+        </w:rPr>
+      </w:pPr>
+      <w:r>
+        <w:rPr>
+          <w:sz w:val="24"/>
+          <w:szCs w:val="24"/>
+        </w:rPr>
+        <w:t xml:space="preserve">The data abstraction </w:t>
+      </w:r>
+      <w:r>
+        <w:rPr>
+          <w:sz w:val="24"/>
+          <w:szCs w:val="24"/>
+        </w:rPr>
+        <w:t>plan is to abstract data from the domain of all data into a more usable for</w:t>
+      </w:r>
+      <w:r>
+        <w:rPr>
+          <w:sz w:val="24"/>
+          <w:szCs w:val="24"/>
+        </w:rPr>
+        <w:t>m.  We will group the data by relating similar attributes between table values to create</w:t>
+      </w:r>
+      <w:r>
+        <w:rPr>
+          <w:sz w:val="24"/>
+          <w:szCs w:val="24"/>
+        </w:rPr>
+        <w:t xml:space="preserve"> sets</w:t>
+      </w:r>
+      <w:r>
+        <w:rPr>
+          <w:sz w:val="24"/>
+          <w:szCs w:val="24"/>
+        </w:rPr>
+        <w:t>.</w:t>
+      </w:r>
+      <w:bookmarkStart w:id="0" w:name="_GoBack"/>
+      <w:bookmarkEnd w:id="0"/>
     </w:p>
     <w:p>
       <w:pPr>
@@ -890,8 +1064,6 @@
         </w:rPr>
         <w:t xml:space="preserve"> which would find related movies.</w:t>
       </w:r>
-      <w:bookmarkStart w:id="0" w:name="_GoBack"/>
-      <w:bookmarkEnd w:id="0"/>
     </w:p>
     <w:p>
       <w:pPr>
@@ -1048,14 +1220,14 @@
           <w:sz w:val="24"/>
           <w:szCs w:val="24"/>
         </w:rPr>
-        <w:t xml:space="preserve"> the initial</w:t>
-      </w:r>
-      <w:r>
-        <w:rPr>
-          <w:sz w:val="24"/>
-          <w:szCs w:val="24"/>
-        </w:rPr>
-        <w:t xml:space="preserve"> film</w:t>
+        <w:t xml:space="preserve"> the </w:t>
+      </w:r>
+      <w:r>
+        <w:rPr>
+          <w:sz w:val="24"/>
+          <w:szCs w:val="24"/>
+        </w:rPr>
+        <w:t>film</w:t>
       </w:r>
       <w:r>
         <w:rPr>
@@ -1069,42 +1241,7 @@
           <w:sz w:val="24"/>
           <w:szCs w:val="24"/>
         </w:rPr>
-        <w:t xml:space="preserve">.  </w:t>
-      </w:r>
-      <w:r>
-        <w:rPr>
-          <w:sz w:val="24"/>
-          <w:szCs w:val="24"/>
-        </w:rPr>
-        <w:t>Broader attributes</w:t>
-      </w:r>
-      <w:r>
-        <w:rPr>
-          <w:sz w:val="24"/>
-          <w:szCs w:val="24"/>
-        </w:rPr>
-        <w:t>,</w:t>
-      </w:r>
-      <w:r>
-        <w:rPr>
-          <w:sz w:val="24"/>
-          <w:szCs w:val="24"/>
-        </w:rPr>
-        <w:t xml:space="preserve"> such as language</w:t>
-      </w:r>
-      <w:r>
-        <w:rPr>
-          <w:sz w:val="24"/>
-          <w:szCs w:val="24"/>
-        </w:rPr>
-        <w:t>,</w:t>
-      </w:r>
-      <w:r>
-        <w:rPr>
-          <w:sz w:val="24"/>
-          <w:szCs w:val="24"/>
-        </w:rPr>
-        <w:t xml:space="preserve"> </w:t>
+        <w:t xml:space="preserve">.  Broader attributes, such as language, </w:t>
       </w:r>
       <w:r>
         <w:rPr>
@@ -2252,7 +2389,7 @@
 </file>
 
 <file path=customXml/itemProps1.xml><?xml version="1.0" encoding="utf-8"?>
-<ds:datastoreItem xmlns:ds="http://schemas.openxmlformats.org/officeDocument/2006/customXml" ds:itemID="{070AD2C2-AEF9-46ED-9FFC-314A9CC393DF}">
+<ds:datastoreItem xmlns:ds="http://schemas.openxmlformats.org/officeDocument/2006/customXml" ds:itemID="{941C86AA-FB77-40C1-A274-E2CBC98E146C}">
   <ds:schemaRefs>
     <ds:schemaRef ds:uri="http://schemas.openxmlformats.org/officeDocument/2006/bibliography"/>
   </ds:schemaRefs>

</xml_diff>